<commit_message>
many small format updates based on pubs edits + basic alt text for figure captions
</commit_message>
<xml_diff>
--- a/reference_report_doc_2024.docx
+++ b/reference_report_doc_2024.docx
@@ -209,36 +209,6 @@
       </w:r>
     </w:p>
     <w:p/>
-    <w:p>
-      <w:pPr>
-        <w:pStyle w:val="Figure"/>
-      </w:pPr>
-      <w:r>
-        <w:lastRenderedPageBreak/>
-        <w:t xml:space="preserve">Figure </w:t>
-      </w:r>
-      <w:bookmarkStart w:id="0" w:name="shelikofsurveylocations"/>
-      <w:r>
-        <w:fldChar w:fldCharType="begin"/>
-      </w:r>
-      <w:r>
-        <w:instrText>SEQ fig \* Arabic</w:instrText>
-      </w:r>
-      <w:r>
-        <w:fldChar w:fldCharType="separate"/>
-      </w:r>
-      <w:r>
-        <w:t>1</w:t>
-      </w:r>
-      <w:r>
-        <w:fldChar w:fldCharType="end"/>
-      </w:r>
-      <w:bookmarkEnd w:id="0"/>
-      <w:r>
-        <w:t>.- Transect lines and locations of trawl hauls during the winter 2021 acoustic-trawl survey of walleye pollock in the Shelikof Strait and Marmot Region regions. Labels refer to areas referenced in text.</w:t>
-      </w:r>
-    </w:p>
-    <w:p/>
     <w:p/>
     <w:p>
       <w:pPr>
@@ -248,7 +218,6 @@
         <w:rPr>
           <w:noProof/>
         </w:rPr>
-        <w:lastRenderedPageBreak/>
         <w:drawing>
           <wp:inline distT="0" distB="0" distL="0" distR="0" wp14:anchorId="264C0B29" wp14:editId="4E54DDF7">
             <wp:extent cx="5486400" cy="7315200"/>
@@ -292,11 +261,13 @@
     <w:p>
       <w:pPr>
         <w:pStyle w:val="ImageCaption"/>
+        <w:ind w:left="1170" w:hanging="1170"/>
       </w:pPr>
       <w:r>
+        <w:lastRenderedPageBreak/>
         <w:t xml:space="preserve">Figure </w:t>
       </w:r>
-      <w:bookmarkStart w:id="1" w:name="surveylocationmap"/>
+      <w:bookmarkStart w:id="0" w:name="surveylocationmap"/>
       <w:r>
         <w:fldChar w:fldCharType="begin"/>
       </w:r>
@@ -315,7 +286,7 @@
       <w:r>
         <w:fldChar w:fldCharType="end"/>
       </w:r>
-      <w:bookmarkEnd w:id="1"/>
+      <w:bookmarkEnd w:id="0"/>
       <w:r>
         <w:t xml:space="preserve">. -- Transect lines and trawl haul locations during the 2023 winter pre-spawning acoustic-trawl surveys. The survey region associated with each transect is indicated by the </w:t>
       </w:r>
@@ -335,6 +306,8 @@
       <w:r>
         <w:t xml:space="preserve"> indicated with purple markers. NMFS reporting areas are noted in white text. Bottom depths are indicated in </w:t>
       </w:r>
+      <w:bookmarkStart w:id="1" w:name="_GoBack"/>
+      <w:bookmarkEnd w:id="1"/>
       <w:r>
         <w:t>greyscale</w:t>
       </w:r>
@@ -9093,6 +9066,7 @@
         <w:p>
           <w:pPr>
             <w:pStyle w:val="TOC2"/>
+            <w:spacing w:line="360" w:lineRule="auto"/>
             <w:rPr>
               <w:rFonts w:asciiTheme="minorHAnsi" w:eastAsiaTheme="minorEastAsia" w:hAnsiTheme="minorHAnsi" w:cstheme="minorBidi"/>
               <w:sz w:val="22"/>
@@ -9161,7 +9135,7 @@
         <w:p>
           <w:pPr>
             <w:pStyle w:val="TOC1"/>
-            <w:spacing w:before="0"/>
+            <w:spacing w:before="0" w:line="360" w:lineRule="auto"/>
             <w:rPr>
               <w:rFonts w:asciiTheme="minorHAnsi" w:eastAsiaTheme="minorEastAsia" w:hAnsiTheme="minorHAnsi" w:cstheme="minorBidi"/>
               <w:sz w:val="22"/>
@@ -9233,6 +9207,7 @@
         <w:p>
           <w:pPr>
             <w:pStyle w:val="TOC2"/>
+            <w:spacing w:line="360" w:lineRule="auto"/>
             <w:rPr>
               <w:rFonts w:asciiTheme="minorHAnsi" w:eastAsiaTheme="minorEastAsia" w:hAnsiTheme="minorHAnsi" w:cstheme="minorBidi"/>
               <w:sz w:val="22"/>
@@ -9305,8 +9280,6 @@
       <w:pPr>
         <w:pStyle w:val="TOC1"/>
       </w:pPr>
-      <w:bookmarkStart w:id="22" w:name="_GoBack"/>
-      <w:bookmarkEnd w:id="22"/>
     </w:p>
     <w:sectPr>
       <w:pgSz w:w="12240" w:h="15840"/>
@@ -9323,7 +9296,7 @@
   <w:abstractNum w:abstractNumId="0" w15:restartNumberingAfterBreak="0">
     <w:nsid w:val="FFFFFF7C"/>
     <w:multiLevelType w:val="singleLevel"/>
-    <w:tmpl w:val="FE048D26"/>
+    <w:tmpl w:val="F84AED9C"/>
     <w:lvl w:ilvl="0">
       <w:start w:val="1"/>
       <w:numFmt w:val="decimal"/>
@@ -9340,7 +9313,7 @@
   <w:abstractNum w:abstractNumId="1" w15:restartNumberingAfterBreak="0">
     <w:nsid w:val="FFFFFF7D"/>
     <w:multiLevelType w:val="singleLevel"/>
-    <w:tmpl w:val="2F845680"/>
+    <w:tmpl w:val="3ECA4BCA"/>
     <w:lvl w:ilvl="0">
       <w:start w:val="1"/>
       <w:numFmt w:val="decimal"/>
@@ -9357,7 +9330,7 @@
   <w:abstractNum w:abstractNumId="2" w15:restartNumberingAfterBreak="0">
     <w:nsid w:val="FFFFFF7E"/>
     <w:multiLevelType w:val="singleLevel"/>
-    <w:tmpl w:val="57803A34"/>
+    <w:tmpl w:val="403219DA"/>
     <w:lvl w:ilvl="0">
       <w:start w:val="1"/>
       <w:numFmt w:val="decimal"/>
@@ -9374,7 +9347,7 @@
   <w:abstractNum w:abstractNumId="3" w15:restartNumberingAfterBreak="0">
     <w:nsid w:val="FFFFFF7F"/>
     <w:multiLevelType w:val="singleLevel"/>
-    <w:tmpl w:val="F9283D34"/>
+    <w:tmpl w:val="6C824340"/>
     <w:lvl w:ilvl="0">
       <w:start w:val="1"/>
       <w:numFmt w:val="decimal"/>
@@ -9391,7 +9364,7 @@
   <w:abstractNum w:abstractNumId="4" w15:restartNumberingAfterBreak="0">
     <w:nsid w:val="FFFFFF80"/>
     <w:multiLevelType w:val="singleLevel"/>
-    <w:tmpl w:val="29168416"/>
+    <w:tmpl w:val="418AC228"/>
     <w:lvl w:ilvl="0">
       <w:start w:val="1"/>
       <w:numFmt w:val="bullet"/>
@@ -9411,7 +9384,7 @@
   <w:abstractNum w:abstractNumId="5" w15:restartNumberingAfterBreak="0">
     <w:nsid w:val="FFFFFF81"/>
     <w:multiLevelType w:val="singleLevel"/>
-    <w:tmpl w:val="DD06E3AE"/>
+    <w:tmpl w:val="27DEF0AA"/>
     <w:lvl w:ilvl="0">
       <w:start w:val="1"/>
       <w:numFmt w:val="bullet"/>
@@ -9431,7 +9404,7 @@
   <w:abstractNum w:abstractNumId="6" w15:restartNumberingAfterBreak="0">
     <w:nsid w:val="FFFFFF82"/>
     <w:multiLevelType w:val="singleLevel"/>
-    <w:tmpl w:val="2A50B122"/>
+    <w:tmpl w:val="986CFA68"/>
     <w:lvl w:ilvl="0">
       <w:start w:val="1"/>
       <w:numFmt w:val="bullet"/>
@@ -9451,7 +9424,7 @@
   <w:abstractNum w:abstractNumId="7" w15:restartNumberingAfterBreak="0">
     <w:nsid w:val="FFFFFF83"/>
     <w:multiLevelType w:val="singleLevel"/>
-    <w:tmpl w:val="B672C592"/>
+    <w:tmpl w:val="5E2410DE"/>
     <w:lvl w:ilvl="0">
       <w:start w:val="1"/>
       <w:numFmt w:val="bullet"/>
@@ -9471,7 +9444,7 @@
   <w:abstractNum w:abstractNumId="8" w15:restartNumberingAfterBreak="0">
     <w:nsid w:val="FFFFFF88"/>
     <w:multiLevelType w:val="singleLevel"/>
-    <w:tmpl w:val="CD5E36DC"/>
+    <w:tmpl w:val="2DDEE55A"/>
     <w:lvl w:ilvl="0">
       <w:start w:val="1"/>
       <w:numFmt w:val="decimal"/>
@@ -9488,7 +9461,7 @@
   <w:abstractNum w:abstractNumId="9" w15:restartNumberingAfterBreak="0">
     <w:nsid w:val="FFFFFF89"/>
     <w:multiLevelType w:val="singleLevel"/>
-    <w:tmpl w:val="60DAE0CC"/>
+    <w:tmpl w:val="7EA60CAC"/>
     <w:lvl w:ilvl="0">
       <w:start w:val="1"/>
       <w:numFmt w:val="bullet"/>
@@ -10688,7 +10661,7 @@
 </file>
 
 <file path=customXml/itemProps1.xml><?xml version="1.0" encoding="utf-8"?>
-<ds:datastoreItem xmlns:ds="http://schemas.openxmlformats.org/officeDocument/2006/customXml" ds:itemID="{FF2A1AE2-91D7-4E1E-8090-5E3AB2C5FAD9}">
+<ds:datastoreItem xmlns:ds="http://schemas.openxmlformats.org/officeDocument/2006/customXml" ds:itemID="{32F06B49-70D8-493D-99EF-7D45349B5F8B}">
   <ds:schemaRefs>
     <ds:schemaRef ds:uri="http://schemas.openxmlformats.org/officeDocument/2006/bibliography"/>
   </ds:schemaRefs>

</xml_diff>